<commit_message>
Add deployment and contact in user manual.
</commit_message>
<xml_diff>
--- a/Document/User manual/User manual.docx
+++ b/Document/User manual/User manual.docx
@@ -46,7 +46,13 @@
       </w:r>
       <w:proofErr w:type="spellEnd"/>
       <w:r>
-        <w:t xml:space="preserve"> is a composing tool suitable for both professional and non-professional users.  This software can compose music automatically or under user’s inspiration in form of professional music representation or intuitive user-friendly representation.  This user manual will give you detailed instruction to this software.</w:t>
+        <w:t xml:space="preserve"> is a composing tool suitable for both professional and non-professional users.  This software can compose music automatically or under user’s inspiration in form of professional music representation or intuitive user-friendly representation.  This user manual will </w:t>
+      </w:r>
+      <w:r>
+        <w:t xml:space="preserve">provide </w:t>
+      </w:r>
+      <w:r>
+        <w:t>detailed instruction to this software.</w:t>
       </w:r>
     </w:p>
     <w:p>
@@ -104,7 +110,13 @@
         <w:t>(</w:t>
       </w:r>
       <w:r>
-        <w:t>Currently the app is offline.  It will be online when it is public released.)</w:t>
+        <w:t>Currently the app is offline.  It will be online when it is public released.</w:t>
+      </w:r>
+      <w:r>
+        <w:t xml:space="preserve">  Local deployment tutorial </w:t>
+      </w:r>
+      <w:r>
+        <w:t>is at the end of this manual)</w:t>
       </w:r>
     </w:p>
     <w:p>
@@ -313,7 +325,13 @@
         <w:t>:</w:t>
       </w:r>
       <w:r>
-        <w:t xml:space="preserve"> Type your title in the “</w:t>
+        <w:t xml:space="preserve"> Type </w:t>
+      </w:r>
+      <w:r>
+        <w:t>a</w:t>
+      </w:r>
+      <w:r>
+        <w:t xml:space="preserve"> title in the “</w:t>
       </w:r>
       <w:r>
         <w:rPr>
@@ -395,7 +413,13 @@
         <w:ind w:firstLineChars="0"/>
       </w:pPr>
       <w:r>
-        <w:t>Move your mouse to the top of the page and click “HOME” to the home page.</w:t>
+        <w:t xml:space="preserve">Move </w:t>
+      </w:r>
+      <w:r>
+        <w:t>the</w:t>
+      </w:r>
+      <w:r>
+        <w:t xml:space="preserve"> mouse to the top of the page and click “HOME” to the home page.</w:t>
       </w:r>
     </w:p>
     <w:p>
@@ -430,7 +454,7 @@
         <w:t>Scale type</w:t>
       </w:r>
       <w:r>
-        <w:t xml:space="preserve">: </w:t>
+        <w:t>:</w:t>
       </w:r>
     </w:p>
     <w:p>
@@ -494,10 +518,7 @@
         <w:t xml:space="preserve">pop music.  Major scale music comparably is more bright and minor scale music is darker.  </w:t>
       </w:r>
       <w:r>
-        <w:rPr>
-          <w:rFonts w:hint="eastAsia"/>
-        </w:rPr>
-        <w:t>You</w:t>
+        <w:t>Users</w:t>
       </w:r>
       <w:r>
         <w:t xml:space="preserve"> can choose the scale type in the scale type list.</w:t>
@@ -570,7 +591,13 @@
         <w:t xml:space="preserve">  This software is adapted for </w:t>
       </w:r>
       <w:r>
-        <w:t>quadruple meter with time signature 4/4 and triple meter with time signature 3/4.  You can choose the meter in the meter list.</w:t>
+        <w:t xml:space="preserve">quadruple meter with time signature 4/4 and triple meter with time signature 3/4.  </w:t>
+      </w:r>
+      <w:r>
+        <w:t>Users</w:t>
+      </w:r>
+      <w:r>
+        <w:t xml:space="preserve"> can choose the meter in the meter list.</w:t>
       </w:r>
     </w:p>
     <w:p>
@@ -598,7 +625,19 @@
         <w:t>T</w:t>
       </w:r>
       <w:r>
-        <w:t xml:space="preserve">o input your inspiration of the composing, you can type numerical musical notation in the text box.  Number 1~7 accords to the solfege </w:t>
+        <w:t xml:space="preserve">o input </w:t>
+      </w:r>
+      <w:r>
+        <w:t>user’s</w:t>
+      </w:r>
+      <w:r>
+        <w:t xml:space="preserve"> inspiration of the composing, </w:t>
+      </w:r>
+      <w:r>
+        <w:t>user</w:t>
+      </w:r>
+      <w:r>
+        <w:t xml:space="preserve"> can type numerical musical notation in the text box.  Number 1~7 accords to the solfege </w:t>
       </w:r>
       <w:r>
         <w:rPr>
@@ -629,7 +668,13 @@
       </w:r>
       <w:proofErr w:type="spellEnd"/>
       <w:r>
-        <w:t>” in minor scale.  You can rise or drop the octave of a note by typing W or S and shorten or extend the duration of a note in unit of half beat.</w:t>
+        <w:t xml:space="preserve">” in minor scale.  </w:t>
+      </w:r>
+      <w:r>
+        <w:t>Users</w:t>
+      </w:r>
+      <w:r>
+        <w:t xml:space="preserve"> can rise or drop the octave of a note by typing W or S and shorten or extend the duration of a note in unit of half beat.</w:t>
       </w:r>
     </w:p>
     <w:p>
@@ -666,13 +711,19 @@
         <w:t xml:space="preserve">y checking the checkbox below the ABC notion text box, </w:t>
       </w:r>
       <w:r>
-        <w:t>you</w:t>
+        <w:t>user</w:t>
       </w:r>
       <w:r>
         <w:t xml:space="preserve"> can fully edit the music sheet with ABC notion</w:t>
       </w:r>
       <w:r>
-        <w:t xml:space="preserve">s.  An example is shown below, and you can check a full tutorial of ABC notion </w:t>
+        <w:t xml:space="preserve">s.  An example is shown below, and </w:t>
+      </w:r>
+      <w:r>
+        <w:t>user</w:t>
+      </w:r>
+      <w:r>
+        <w:t xml:space="preserve"> can check a full tutorial of ABC notion </w:t>
       </w:r>
       <w:hyperlink r:id="rId11" w:history="1">
         <w:r>
@@ -697,8 +748,6 @@
       <w:r>
         <w:br w:type="page"/>
       </w:r>
-      <w:bookmarkStart w:id="0" w:name="_GoBack"/>
-      <w:bookmarkEnd w:id="0"/>
     </w:p>
     <w:p>
       <w:pPr>
@@ -1650,11 +1699,352 @@
     <w:p>
       <w:pPr>
         <w:pStyle w:val="a3"/>
-        <w:ind w:left="360" w:firstLineChars="0" w:firstLine="0"/>
+        <w:numPr>
+          <w:ilvl w:val="0"/>
+          <w:numId w:val="3"/>
+        </w:numPr>
+        <w:ind w:firstLineChars="0"/>
+      </w:pPr>
+      <w:r>
         <w:rPr>
           <w:rFonts w:hint="eastAsia"/>
         </w:rPr>
-      </w:pPr>
+        <w:t>D</w:t>
+      </w:r>
+      <w:r>
+        <w:t>eployment</w:t>
+      </w:r>
+    </w:p>
+    <w:p>
+      <w:pPr>
+        <w:ind w:leftChars="100" w:left="210"/>
+      </w:pPr>
+      <w:r>
+        <w:rPr>
+          <w:rFonts w:hint="eastAsia"/>
+        </w:rPr>
+        <w:t>F</w:t>
+      </w:r>
+      <w:r>
+        <w:t>or user who wants to deploy the web app in local machine, steps are shown following.</w:t>
+      </w:r>
+    </w:p>
+    <w:p>
+      <w:pPr>
+        <w:pStyle w:val="a3"/>
+        <w:numPr>
+          <w:ilvl w:val="0"/>
+          <w:numId w:val="4"/>
+        </w:numPr>
+        <w:ind w:leftChars="100" w:left="570" w:firstLineChars="0"/>
+      </w:pPr>
+      <w:r>
+        <w:t xml:space="preserve">git clone </w:t>
+      </w:r>
+      <w:hyperlink r:id="rId13" w:history="1">
+        <w:r>
+          <w:rPr>
+            <w:rStyle w:val="a4"/>
+          </w:rPr>
+          <w:t>https://github.com/yippp/Musier.git</w:t>
+        </w:r>
+      </w:hyperlink>
+    </w:p>
+    <w:p>
+      <w:pPr>
+        <w:pStyle w:val="a3"/>
+        <w:numPr>
+          <w:ilvl w:val="0"/>
+          <w:numId w:val="4"/>
+        </w:numPr>
+        <w:ind w:leftChars="100" w:left="570" w:firstLineChars="0"/>
+      </w:pPr>
+      <w:r>
+        <w:t xml:space="preserve">install python 3 </w:t>
+      </w:r>
+      <w:hyperlink r:id="rId14" w:history="1">
+        <w:r>
+          <w:rPr>
+            <w:rStyle w:val="a4"/>
+          </w:rPr>
+          <w:t>here</w:t>
+        </w:r>
+      </w:hyperlink>
+    </w:p>
+    <w:p>
+      <w:pPr>
+        <w:pStyle w:val="a3"/>
+        <w:numPr>
+          <w:ilvl w:val="0"/>
+          <w:numId w:val="4"/>
+        </w:numPr>
+        <w:ind w:leftChars="100" w:left="570" w:firstLineChars="0"/>
+      </w:pPr>
+      <w:r>
+        <w:rPr>
+          <w:rFonts w:hint="eastAsia"/>
+        </w:rPr>
+        <w:t>r</w:t>
+      </w:r>
+      <w:r>
+        <w:t xml:space="preserve">un command `pip install </w:t>
+      </w:r>
+      <w:proofErr w:type="spellStart"/>
+      <w:r>
+        <w:t>django</w:t>
+      </w:r>
+      <w:proofErr w:type="spellEnd"/>
+      <w:r>
+        <w:t>`</w:t>
+      </w:r>
+    </w:p>
+    <w:p>
+      <w:pPr>
+        <w:pStyle w:val="a3"/>
+        <w:numPr>
+          <w:ilvl w:val="0"/>
+          <w:numId w:val="4"/>
+        </w:numPr>
+        <w:ind w:leftChars="100" w:left="570" w:firstLineChars="0"/>
+      </w:pPr>
+      <w:r>
+        <w:rPr>
+          <w:rFonts w:hint="eastAsia"/>
+        </w:rPr>
+        <w:t>g</w:t>
+      </w:r>
+      <w:r>
+        <w:t>o to direction `/</w:t>
+      </w:r>
+      <w:proofErr w:type="spellStart"/>
+      <w:r>
+        <w:t>Musier</w:t>
+      </w:r>
+      <w:proofErr w:type="spellEnd"/>
+      <w:r>
+        <w:t>/</w:t>
+      </w:r>
+      <w:proofErr w:type="spellStart"/>
+      <w:r>
+        <w:t>MusierWeb</w:t>
+      </w:r>
+      <w:proofErr w:type="spellEnd"/>
+      <w:r>
+        <w:t>/`</w:t>
+      </w:r>
+    </w:p>
+    <w:p>
+      <w:pPr>
+        <w:pStyle w:val="a3"/>
+        <w:numPr>
+          <w:ilvl w:val="0"/>
+          <w:numId w:val="4"/>
+        </w:numPr>
+        <w:ind w:leftChars="100" w:left="570" w:firstLineChars="0"/>
+      </w:pPr>
+      <w:r>
+        <w:t xml:space="preserve">run command `python manang.py </w:t>
+      </w:r>
+      <w:proofErr w:type="spellStart"/>
+      <w:r>
+        <w:t>runserver</w:t>
+      </w:r>
+      <w:proofErr w:type="spellEnd"/>
+      <w:r>
+        <w:t>`</w:t>
+      </w:r>
+    </w:p>
+    <w:p>
+      <w:pPr>
+        <w:pStyle w:val="a3"/>
+        <w:numPr>
+          <w:ilvl w:val="0"/>
+          <w:numId w:val="4"/>
+        </w:numPr>
+        <w:ind w:leftChars="100" w:left="570" w:firstLineChars="0"/>
+        <w:rPr>
+          <w:rFonts w:hint="eastAsia"/>
+        </w:rPr>
+      </w:pPr>
+      <w:r>
+        <w:rPr>
+          <w:rFonts w:hint="eastAsia"/>
+        </w:rPr>
+        <w:t>O</w:t>
+      </w:r>
+      <w:r>
+        <w:t xml:space="preserve">pen </w:t>
+      </w:r>
+      <w:proofErr w:type="spellStart"/>
+      <w:r>
+        <w:t>url</w:t>
+      </w:r>
+      <w:proofErr w:type="spellEnd"/>
+      <w:r>
+        <w:t xml:space="preserve"> in a browser</w:t>
+      </w:r>
+      <w:r>
+        <w:t>: `</w:t>
+      </w:r>
+      <w:r>
+        <w:t>http://127.0.0.1:8000/app</w:t>
+      </w:r>
+      <w:r>
+        <w:t>`</w:t>
+      </w:r>
+      <w:bookmarkStart w:id="0" w:name="_GoBack"/>
+      <w:bookmarkEnd w:id="0"/>
+    </w:p>
+    <w:p>
+      <w:pPr>
+        <w:pStyle w:val="a3"/>
+        <w:numPr>
+          <w:ilvl w:val="0"/>
+          <w:numId w:val="3"/>
+        </w:numPr>
+        <w:ind w:firstLineChars="0"/>
+      </w:pPr>
+      <w:r>
+        <w:rPr>
+          <w:rFonts w:hint="eastAsia"/>
+        </w:rPr>
+        <w:t>C</w:t>
+      </w:r>
+      <w:r>
+        <w:t>ontact</w:t>
+      </w:r>
+    </w:p>
+    <w:p>
+      <w:pPr>
+        <w:ind w:leftChars="200" w:left="420"/>
+      </w:pPr>
+      <w:r>
+        <w:t>Mailing Address</w:t>
+      </w:r>
+    </w:p>
+    <w:p>
+      <w:pPr>
+        <w:pStyle w:val="a3"/>
+        <w:ind w:leftChars="171" w:left="359"/>
+      </w:pPr>
+      <w:r>
+        <w:t xml:space="preserve">2001 </w:t>
+      </w:r>
+      <w:proofErr w:type="spellStart"/>
+      <w:r>
+        <w:t>Longxiang</w:t>
+      </w:r>
+      <w:proofErr w:type="spellEnd"/>
+      <w:r>
+        <w:t xml:space="preserve"> Road,</w:t>
+      </w:r>
+    </w:p>
+    <w:p>
+      <w:pPr>
+        <w:pStyle w:val="a3"/>
+        <w:ind w:leftChars="171" w:left="359"/>
+      </w:pPr>
+      <w:proofErr w:type="spellStart"/>
+      <w:r>
+        <w:t>Longgang</w:t>
+      </w:r>
+      <w:proofErr w:type="spellEnd"/>
+      <w:r>
+        <w:t xml:space="preserve"> District,</w:t>
+      </w:r>
+    </w:p>
+    <w:p>
+      <w:pPr>
+        <w:pStyle w:val="a3"/>
+        <w:ind w:leftChars="171" w:left="359"/>
+      </w:pPr>
+      <w:r>
+        <w:t>Shenzhen</w:t>
+      </w:r>
+    </w:p>
+    <w:p>
+      <w:pPr>
+        <w:pStyle w:val="a3"/>
+        <w:ind w:leftChars="371" w:left="779" w:firstLineChars="0" w:firstLine="1"/>
+      </w:pPr>
+      <w:r>
+        <w:t>Postal Code: 518172</w:t>
+      </w:r>
+    </w:p>
+    <w:p>
+      <w:pPr>
+        <w:ind w:left="420"/>
+      </w:pPr>
+      <w:r>
+        <w:t>Staff</w:t>
+      </w:r>
+    </w:p>
+    <w:p>
+      <w:pPr>
+        <w:ind w:leftChars="400" w:left="840"/>
+      </w:pPr>
+      <w:r>
+        <w:t xml:space="preserve">Mo Fan &amp; Wang </w:t>
+      </w:r>
+      <w:proofErr w:type="spellStart"/>
+      <w:r>
+        <w:t>Junce</w:t>
+      </w:r>
+      <w:proofErr w:type="spellEnd"/>
+    </w:p>
+    <w:p>
+      <w:pPr>
+        <w:ind w:leftChars="400" w:left="840"/>
+      </w:pPr>
+      <w:r>
+        <w:t xml:space="preserve">Li </w:t>
+      </w:r>
+      <w:proofErr w:type="spellStart"/>
+      <w:r>
+        <w:t>Kengjie</w:t>
+      </w:r>
+      <w:proofErr w:type="spellEnd"/>
+      <w:r>
+        <w:t xml:space="preserve"> &amp; Zhang </w:t>
+      </w:r>
+      <w:proofErr w:type="spellStart"/>
+      <w:r>
+        <w:t>Ruoqing</w:t>
+      </w:r>
+      <w:proofErr w:type="spellEnd"/>
+    </w:p>
+    <w:p>
+      <w:pPr>
+        <w:ind w:leftChars="200" w:left="420" w:firstLine="420"/>
+      </w:pPr>
+      <w:r>
+        <w:lastRenderedPageBreak/>
+        <w:t xml:space="preserve">Ye </w:t>
+      </w:r>
+      <w:proofErr w:type="spellStart"/>
+      <w:r>
+        <w:t>Shuqian</w:t>
+      </w:r>
+      <w:proofErr w:type="spellEnd"/>
+    </w:p>
+    <w:p>
+      <w:pPr>
+        <w:ind w:left="420"/>
+      </w:pPr>
+      <w:r>
+        <w:t>Email Address</w:t>
+      </w:r>
+    </w:p>
+    <w:p>
+      <w:pPr>
+        <w:ind w:left="420" w:firstLine="420"/>
+        <w:rPr>
+          <w:rFonts w:hint="eastAsia"/>
+        </w:rPr>
+      </w:pPr>
+      <w:r>
+        <w:t>115010269@cuhk.link.edu.cn</w:t>
+      </w:r>
     </w:p>
     <w:sectPr>
       <w:pgSz w:w="11906" w:h="16838"/>
@@ -1758,6 +2148,95 @@
     </w:lvl>
   </w:abstractNum>
   <w:abstractNum w:abstractNumId="1" w15:restartNumberingAfterBreak="0">
+    <w:nsid w:val="35E13168"/>
+    <w:multiLevelType w:val="hybridMultilevel"/>
+    <w:tmpl w:val="25105148"/>
+    <w:lvl w:ilvl="0" w:tplc="2C727F5A">
+      <w:start w:val="1"/>
+      <w:numFmt w:val="decimal"/>
+      <w:lvlText w:val="%1."/>
+      <w:lvlJc w:val="left"/>
+      <w:pPr>
+        <w:ind w:left="360" w:hanging="360"/>
+      </w:pPr>
+      <w:rPr>
+        <w:rFonts w:hint="default"/>
+      </w:rPr>
+    </w:lvl>
+    <w:lvl w:ilvl="1" w:tplc="04090019" w:tentative="1">
+      <w:start w:val="1"/>
+      <w:numFmt w:val="lowerLetter"/>
+      <w:lvlText w:val="%2)"/>
+      <w:lvlJc w:val="left"/>
+      <w:pPr>
+        <w:ind w:left="840" w:hanging="420"/>
+      </w:pPr>
+    </w:lvl>
+    <w:lvl w:ilvl="2" w:tplc="0409001B" w:tentative="1">
+      <w:start w:val="1"/>
+      <w:numFmt w:val="lowerRoman"/>
+      <w:lvlText w:val="%3."/>
+      <w:lvlJc w:val="right"/>
+      <w:pPr>
+        <w:ind w:left="1260" w:hanging="420"/>
+      </w:pPr>
+    </w:lvl>
+    <w:lvl w:ilvl="3" w:tplc="0409000F" w:tentative="1">
+      <w:start w:val="1"/>
+      <w:numFmt w:val="decimal"/>
+      <w:lvlText w:val="%4."/>
+      <w:lvlJc w:val="left"/>
+      <w:pPr>
+        <w:ind w:left="1680" w:hanging="420"/>
+      </w:pPr>
+    </w:lvl>
+    <w:lvl w:ilvl="4" w:tplc="04090019" w:tentative="1">
+      <w:start w:val="1"/>
+      <w:numFmt w:val="lowerLetter"/>
+      <w:lvlText w:val="%5)"/>
+      <w:lvlJc w:val="left"/>
+      <w:pPr>
+        <w:ind w:left="2100" w:hanging="420"/>
+      </w:pPr>
+    </w:lvl>
+    <w:lvl w:ilvl="5" w:tplc="0409001B" w:tentative="1">
+      <w:start w:val="1"/>
+      <w:numFmt w:val="lowerRoman"/>
+      <w:lvlText w:val="%6."/>
+      <w:lvlJc w:val="right"/>
+      <w:pPr>
+        <w:ind w:left="2520" w:hanging="420"/>
+      </w:pPr>
+    </w:lvl>
+    <w:lvl w:ilvl="6" w:tplc="0409000F" w:tentative="1">
+      <w:start w:val="1"/>
+      <w:numFmt w:val="decimal"/>
+      <w:lvlText w:val="%7."/>
+      <w:lvlJc w:val="left"/>
+      <w:pPr>
+        <w:ind w:left="2940" w:hanging="420"/>
+      </w:pPr>
+    </w:lvl>
+    <w:lvl w:ilvl="7" w:tplc="04090019" w:tentative="1">
+      <w:start w:val="1"/>
+      <w:numFmt w:val="lowerLetter"/>
+      <w:lvlText w:val="%8)"/>
+      <w:lvlJc w:val="left"/>
+      <w:pPr>
+        <w:ind w:left="3360" w:hanging="420"/>
+      </w:pPr>
+    </w:lvl>
+    <w:lvl w:ilvl="8" w:tplc="0409001B" w:tentative="1">
+      <w:start w:val="1"/>
+      <w:numFmt w:val="lowerRoman"/>
+      <w:lvlText w:val="%9."/>
+      <w:lvlJc w:val="right"/>
+      <w:pPr>
+        <w:ind w:left="3780" w:hanging="420"/>
+      </w:pPr>
+    </w:lvl>
+  </w:abstractNum>
+  <w:abstractNum w:abstractNumId="2" w15:restartNumberingAfterBreak="0">
     <w:nsid w:val="4DFC7937"/>
     <w:multiLevelType w:val="hybridMultilevel"/>
     <w:tmpl w:val="B5CCC3C0"/>
@@ -1846,7 +2325,7 @@
       </w:pPr>
     </w:lvl>
   </w:abstractNum>
-  <w:abstractNum w:abstractNumId="2" w15:restartNumberingAfterBreak="0">
+  <w:abstractNum w:abstractNumId="3" w15:restartNumberingAfterBreak="0">
     <w:nsid w:val="54115385"/>
     <w:multiLevelType w:val="hybridMultilevel"/>
     <w:tmpl w:val="A3684C56"/>
@@ -1936,13 +2415,16 @@
     </w:lvl>
   </w:abstractNum>
   <w:num w:numId="1">
-    <w:abstractNumId w:val="1"/>
+    <w:abstractNumId w:val="2"/>
   </w:num>
   <w:num w:numId="2">
     <w:abstractNumId w:val="0"/>
   </w:num>
   <w:num w:numId="3">
-    <w:abstractNumId w:val="2"/>
+    <w:abstractNumId w:val="3"/>
+  </w:num>
+  <w:num w:numId="4">
+    <w:abstractNumId w:val="1"/>
   </w:num>
 </w:numbering>
 </file>

</xml_diff>